<commit_message>
More paper edits. I think I have a analytic model derivation figured out.
</commit_message>
<xml_diff>
--- a/paper/feedback/v0_1/shumko_ac6_v0_1_ajohnson_comments.docx
+++ b/paper/feedback/v0_1/shumko_ac6_v0_1_ajohnson_comments.docx
@@ -534,28 +534,40 @@
     <w:p>
       <w:pPr>
         <w:pStyle w:val="PreformattedText"/>
-        <w:rPr/>
-      </w:pPr>
-      <w:r>
-        <w:rPr/>
+        <w:rPr>
+          <w:highlight w:val="yellow"/>
+        </w:rPr>
+      </w:pPr>
+      <w:r>
+        <w:rPr>
+          <w:highlight w:val="yellow"/>
+        </w:rPr>
         <w:t>-sentence lin</w:t>
       </w:r>
       <w:r>
-        <w:rPr/>
+        <w:rPr>
+          <w:highlight w:val="yellow"/>
+        </w:rPr>
         <w:t>e</w:t>
       </w:r>
       <w:r>
-        <w:rPr/>
+        <w:rPr>
+          <w:highlight w:val="yellow"/>
+        </w:rPr>
         <w:t xml:space="preserve"> 258-259: the intersection area alone is not a probability, rather the ratio of that area to another is. To be the "probability that a microburst will be observed by both spacecraft, given that it was observed by one" you would need the ratio of the intersection divided by the area of one full circle of radius r. You get to that ration in equation 7, but be careful with your wording.</w:t>
       </w:r>
     </w:p>
     <w:p>
       <w:pPr>
         <w:pStyle w:val="PreformattedText"/>
-        <w:rPr/>
-      </w:pPr>
-      <w:r>
-        <w:rPr/>
+        <w:rPr>
+          <w:highlight w:val="green"/>
+        </w:rPr>
+      </w:pPr>
+      <w:r>
+        <w:rPr>
+          <w:highlight w:val="green"/>
+        </w:rPr>
         <w:t>-line 261: "which is integrated out (marginalized) since AC6 is observing the cumulative effect of microbursts at all r" I don't follow this very well</w:t>
       </w:r>
     </w:p>
@@ -572,10 +584,14 @@
     <w:p>
       <w:pPr>
         <w:pStyle w:val="PreformattedText"/>
-        <w:rPr/>
-      </w:pPr>
-      <w:r>
-        <w:rPr/>
+        <w:rPr>
+          <w:highlight w:val="green"/>
+        </w:rPr>
+      </w:pPr>
+      <w:r>
+        <w:rPr>
+          <w:highlight w:val="green"/>
+        </w:rPr>
         <w:t>-equation 7: Your equation ends with a period (end of sentence) but line 265 continues the sentence. I prefer leaving the period and turning line 265 into its own sentence.</w:t>
       </w:r>
     </w:p>

</xml_diff>

<commit_message>
More paper edits. Need to go through it once more.
</commit_message>
<xml_diff>
--- a/paper/feedback/v0_1/shumko_ac6_v0_1_ajohnson_comments.docx
+++ b/paper/feedback/v0_1/shumko_ac6_v0_1_ajohnson_comments.docx
@@ -657,20 +657,28 @@
     <w:p>
       <w:pPr>
         <w:pStyle w:val="PreformattedText"/>
-        <w:rPr/>
-      </w:pPr>
-      <w:r>
-        <w:rPr/>
+        <w:rPr>
+          <w:highlight w:val="yellow"/>
+        </w:rPr>
+      </w:pPr>
+      <w:r>
+        <w:rPr>
+          <w:highlight w:val="yellow"/>
+        </w:rPr>
         <w:t>lines 273-275 + equation 8: I doubt you want to go into a full description of Bayesian statistics and MCMC, but without being very familiar with Bayes theorem this sentence and equation make very little sense.</w:t>
       </w:r>
     </w:p>
     <w:p>
       <w:pPr>
         <w:pStyle w:val="PreformattedText"/>
-        <w:rPr/>
-      </w:pPr>
-      <w:r>
-        <w:rPr/>
+        <w:rPr>
+          <w:highlight w:val="yellow"/>
+        </w:rPr>
+      </w:pPr>
+      <w:r>
+        <w:rPr>
+          <w:highlight w:val="yellow"/>
+        </w:rPr>
         <w:t>lines 276-286: same comment, doesn't make much sense to me. It might be a difficult balance between detail and brevity here, we can talk more about it.</w:t>
       </w:r>
     </w:p>
@@ -680,57 +688,83 @@
         <w:rPr/>
       </w:pPr>
       <w:r>
-        <w:rPr/>
-        <w:t>paragraph 287-291: This paragraph does make sense and gives me a sense of how to interpret your results, you should strive for this sort of explanation in the previous paragraph.</w:t>
-      </w:r>
-    </w:p>
-    <w:p>
-      <w:pPr>
-        <w:pStyle w:val="PreformattedText"/>
-        <w:rPr/>
-      </w:pPr>
-      <w:r>
-        <w:rPr/>
+        <w:rPr>
+          <w:highlight w:val="green"/>
+        </w:rPr>
+        <w:t>paragraph 287-291: This paragraph does make sense and gives me a sense of how to interpret your results, you should strive for this sort of explanation in the previous paragraph</w:t>
+      </w:r>
+      <w:r>
+        <w:rPr/>
+        <w:t>.</w:t>
+      </w:r>
+    </w:p>
+    <w:p>
+      <w:pPr>
+        <w:pStyle w:val="PreformattedText"/>
+        <w:rPr>
+          <w:highlight w:val="green"/>
+        </w:rPr>
+      </w:pPr>
+      <w:r>
+        <w:rPr>
+          <w:highlight w:val="green"/>
+        </w:rPr>
         <w:t>paragraph 292-301: Largely understandable summary, well done. A couple readability comments follow.</w:t>
       </w:r>
     </w:p>
     <w:p>
       <w:pPr>
         <w:pStyle w:val="PreformattedText"/>
-        <w:rPr/>
-      </w:pPr>
-      <w:r>
-        <w:rPr/>
+        <w:rPr>
+          <w:highlight w:val="green"/>
+        </w:rPr>
+      </w:pPr>
+      <w:r>
+        <w:rPr>
+          <w:highlight w:val="green"/>
+        </w:rPr>
         <w:t>lines 295 "'theta' is chosen from the prior": You haven't defined prior very well yet so it's not clear what possible thetas might be chosen. In the first paragraph you say "P('theta') is the prior probability distribution for each model parameter that describes the prior level of knowledge, however weak, about the model parameters." which explains a lot, but doesn't make clear some cases such as how you choose your first 'theta' (i.e. when you don't have prior knowledge yet).</w:t>
       </w:r>
     </w:p>
     <w:p>
       <w:pPr>
         <w:pStyle w:val="PreformattedText"/>
-        <w:rPr/>
-      </w:pPr>
-      <w:r>
-        <w:rPr/>
+        <w:rPr>
+          <w:highlight w:val="green"/>
+        </w:rPr>
+      </w:pPr>
+      <w:r>
+        <w:rPr>
+          <w:highlight w:val="green"/>
+        </w:rPr>
         <w:t>line 297 "likelihood": likelihood of what? is there a likelihood in the current 'theta' consideration as well, or is this unique to the prior?</w:t>
       </w:r>
     </w:p>
     <w:p>
       <w:pPr>
         <w:pStyle w:val="PreformattedText"/>
-        <w:rPr/>
-      </w:pPr>
-      <w:r>
-        <w:rPr/>
+        <w:rPr>
+          <w:highlight w:val="green"/>
+        </w:rPr>
+      </w:pPr>
+      <w:r>
+        <w:rPr>
+          <w:highlight w:val="green"/>
+        </w:rPr>
         <w:t>line 314: mssing comma "98%, of microbursts ..."</w:t>
       </w:r>
     </w:p>
     <w:p>
       <w:pPr>
         <w:pStyle w:val="PreformattedText"/>
-        <w:rPr/>
-      </w:pPr>
-      <w:r>
-        <w:rPr/>
+        <w:rPr>
+          <w:highlight w:val="green"/>
+        </w:rPr>
+      </w:pPr>
+      <w:r>
+        <w:rPr>
+          <w:highlight w:val="green"/>
+        </w:rPr>
         <w:t>line 316: "the 0.5% of microbursts" would read better as "the remaining 0.5% of microbursts".</w:t>
       </w:r>
     </w:p>
@@ -756,50 +790,70 @@
     <w:p>
       <w:pPr>
         <w:pStyle w:val="PreformattedText"/>
-        <w:rPr/>
-      </w:pPr>
-      <w:r>
-        <w:rPr/>
+        <w:rPr>
+          <w:highlight w:val="green"/>
+        </w:rPr>
+      </w:pPr>
+      <w:r>
+        <w:rPr>
+          <w:highlight w:val="green"/>
+        </w:rPr>
         <w:t>sentence lines 327-330: It seems you might have added this sentence just for me (no revision comment).</w:t>
       </w:r>
     </w:p>
     <w:p>
       <w:pPr>
         <w:pStyle w:val="PreformattedText"/>
-        <w:rPr/>
-      </w:pPr>
-      <w:r>
-        <w:rPr/>
+        <w:rPr>
+          <w:highlight w:val="green"/>
+        </w:rPr>
+      </w:pPr>
+      <w:r>
+        <w:rPr>
+          <w:highlight w:val="green"/>
+        </w:rPr>
         <w:t>sentence lines 334-335: Awkwardly worded, perhaps "... shown in Fig. 3b suggests there are two microburst populations."</w:t>
       </w:r>
     </w:p>
     <w:p>
       <w:pPr>
         <w:pStyle w:val="PreformattedText"/>
-        <w:rPr/>
-      </w:pPr>
-      <w:r>
-        <w:rPr/>
+        <w:rPr>
+          <w:highlight w:val="green"/>
+        </w:rPr>
+      </w:pPr>
+      <w:r>
+        <w:rPr>
+          <w:highlight w:val="green"/>
+        </w:rPr>
         <w:t>line 351 "similar results": similar in what way, and to which shown example (single or double)? Do they also find the majority of microbursts are of moderate size (few tens of km) with some rare large ones?</w:t>
       </w:r>
     </w:p>
     <w:p>
       <w:pPr>
         <w:pStyle w:val="PreformattedText"/>
-        <w:rPr/>
-      </w:pPr>
-      <w:r>
-        <w:rPr/>
+        <w:rPr>
+          <w:highlight w:val="green"/>
+        </w:rPr>
+      </w:pPr>
+      <w:r>
+        <w:rPr>
+          <w:highlight w:val="green"/>
+        </w:rPr>
         <w:t>Paragraph 366-377: Most of this paragraph could be generalized to all waves, not just chorus waves. It feels like the chorus waves are being forced in, in fact. I see two ideas in this paragraph that you're trying to merge together: 1) the waves scattering microbursts should have correlated properties on the same scale as microburst equatorial sizes and 2) chorus waves have already been linked to microbursts in prior literature, and previous studies of chorus correlation scale sizes agree with the findings in this work (i.e. chorus is a strong candidate to be the scattering wave). This could be broken into two smaller paragraphs or just rearranged a bit to flow better in a single paragraph, but right now it reads like you're flipping back and forth between arguments for any given wave and chorus waves in particular.</w:t>
       </w:r>
     </w:p>
     <w:p>
       <w:pPr>
         <w:pStyle w:val="PreformattedText"/>
-        <w:rPr/>
-      </w:pPr>
-      <w:r>
-        <w:rPr/>
+        <w:rPr>
+          <w:highlight w:val="green"/>
+        </w:rPr>
+      </w:pPr>
+      <w:r>
+        <w:rPr>
+          <w:highlight w:val="green"/>
+        </w:rPr>
       </w:r>
     </w:p>
     <w:p>
@@ -815,20 +869,28 @@
     <w:p>
       <w:pPr>
         <w:pStyle w:val="PreformattedText"/>
-        <w:rPr/>
-      </w:pPr>
-      <w:r>
-        <w:rPr/>
+        <w:rPr>
+          <w:highlight w:val="green"/>
+        </w:rPr>
+      </w:pPr>
+      <w:r>
+        <w:rPr>
+          <w:highlight w:val="green"/>
+        </w:rPr>
         <w:t>line 385: I feel like there's a comma issue here, but can't decide if you should add a comma "The AC6 microburst data, together with modeling, has hinted" or remove one "The AC6 microburst data together with modeling has hinted"</w:t>
       </w:r>
     </w:p>
     <w:p>
       <w:pPr>
         <w:pStyle w:val="PreformattedText"/>
-        <w:rPr/>
-      </w:pPr>
-      <w:r>
-        <w:rPr/>
+        <w:rPr>
+          <w:highlight w:val="green"/>
+        </w:rPr>
+      </w:pPr>
+      <w:r>
+        <w:rPr>
+          <w:highlight w:val="green"/>
+        </w:rPr>
         <w:t>line 387: remove comma</w:t>
       </w:r>
     </w:p>

</xml_diff>